<commit_message>
More paper edits. Need to finish addressing Paul's  comments.
</commit_message>
<xml_diff>
--- a/paper/feedback/v0_1/v0_1_paul_comments.docx
+++ b/paper/feedback/v0_1/v0_1_paul_comments.docx
@@ -155,10 +155,14 @@
     <w:p>
       <w:pPr>
         <w:pStyle w:val="PreformattedText"/>
-        <w:rPr/>
-      </w:pPr>
-      <w:r>
-        <w:rPr/>
+        <w:rPr>
+          <w:highlight w:val="green"/>
+        </w:rPr>
+      </w:pPr>
+      <w:r>
+        <w:rPr>
+          <w:highlight w:val="green"/>
+        </w:rPr>
         <w:t>Figure 6 needs a plain language title or label indicating what kind of pdf is being used (single microburst size). The formula with a delta function is precise, but not clear. Figure 7 labeling is fine. In both 6 and 7, I think the horizontal blue line is the prior probability density, but I don’t see where this is mentioned.</w:t>
       </w:r>
     </w:p>

</xml_diff>